<commit_message>
Maybe it will be work
</commit_message>
<xml_diff>
--- a/backend/Информатика.DOCX
+++ b/backend/Информатика.DOCX
@@ -4,6 +4,7 @@
   <w:body>
     <w:p>
       <w:pPr>
+        <w:pStyle w:val="a"/>
         <w:ind w:left="2832" w:firstLine="708"/>
         <w:rPr>
           <w:rFonts w:ascii="Times New Roman" w:hAnsi="Times New Roman" w:cs="Times New Roman"/>
@@ -17,7 +18,23 @@
           <w:sz w:val="24"/>
           <w:szCs w:val="24"/>
         </w:rPr>
-        <w:t>“Информатика”</w:t>
+        <w:t>“</w:t>
+      </w:r>
+      <w:r>
+        <w:rPr>
+          <w:rFonts w:ascii="Times New Roman" w:hAnsi="Times New Roman" w:cs="Times New Roman"/>
+          <w:sz w:val="24"/>
+          <w:szCs w:val="24"/>
+        </w:rPr>
+        <w:t>Информатика</w:t>
+      </w:r>
+      <w:r>
+        <w:rPr>
+          <w:rFonts w:ascii="Times New Roman" w:hAnsi="Times New Roman" w:cs="Times New Roman"/>
+          <w:sz w:val="24"/>
+          <w:szCs w:val="24"/>
+        </w:rPr>
+        <w:t>”</w:t>
       </w:r>
     </w:p>
     <w:p>

</xml_diff>